<commit_message>
Minor edits to the document
</commit_message>
<xml_diff>
--- a/2 - Решение задания 1.docx
+++ b/2 - Решение задания 1.docx
@@ -151,7 +151,13 @@
         </w:numPr>
       </w:pPr>
       <w:r>
-        <w:t>Генерация дополнительных тестовых данные и тестирование - 1</w:t>
+        <w:t>Генерация дополнительных тестовых данны</w:t>
+      </w:r>
+      <w:r>
+        <w:t>х</w:t>
+      </w:r>
+      <w:r>
+        <w:t xml:space="preserve"> и тестирование - 1</w:t>
       </w:r>
     </w:p>
     <w:p>

</xml_diff>